<commit_message>
Adicionando conceitos passados em sala de treinamento
</commit_message>
<xml_diff>
--- a/Treinamento-Java.docx
+++ b/Treinamento-Java.docx
@@ -1933,9 +1933,550 @@
       <w:pPr>
         <w:pStyle w:val="Normal"/>
         <w:textAlignment w:val="top"/>
-        <w:rPr>
-          <w:lang w:val="pt-BR"/>
-        </w:rPr>
+        <w:rPr/>
+      </w:pPr>
+      <w:r>
+        <w:rPr>
+          <w:lang w:val="pt-BR"/>
+        </w:rPr>
+        <w:tab/>
+      </w:r>
+      <w:r>
+        <w:rPr>
+          <w:lang w:val="pt-BR"/>
+        </w:rPr>
+        <w:t>Uma outra coisa bastante utilizada no maven, são os profiles. São utilizados definir propriedades especificas de cada ambiente. Podemos defiir por exemplo, conexão com a base de dados, url de acesso, componentes utilizados etc.</w:t>
+      </w:r>
+    </w:p>
+    <w:p>
+      <w:pPr>
+        <w:pStyle w:val="Normal"/>
+        <w:textAlignment w:val="top"/>
+        <w:rPr/>
+      </w:pPr>
+      <w:r>
+        <w:rPr>
+          <w:lang w:val="pt-BR"/>
+        </w:rPr>
+        <w:tab/>
+      </w:r>
+      <w:r>
+        <w:rPr>
+          <w:rFonts w:ascii="Monospace" w:hAnsi="Monospace"/>
+          <w:color w:val="3C3C3C"/>
+          <w:sz w:val="20"/>
+          <w:lang w:val="pt-BR"/>
+        </w:rPr>
+        <w:t xml:space="preserve"> </w:t>
+      </w:r>
+      <w:r>
+        <w:rPr>
+          <w:rFonts w:ascii="Monospace" w:hAnsi="Monospace"/>
+          <w:color w:val="008080"/>
+          <w:sz w:val="20"/>
+        </w:rPr>
+        <w:t>&lt;</w:t>
+      </w:r>
+      <w:r>
+        <w:rPr>
+          <w:rFonts w:ascii="Monospace" w:hAnsi="Monospace"/>
+          <w:color w:val="3F7F7F"/>
+          <w:sz w:val="20"/>
+        </w:rPr>
+        <w:t>profile</w:t>
+      </w:r>
+      <w:r>
+        <w:rPr>
+          <w:rFonts w:ascii="Monospace" w:hAnsi="Monospace"/>
+          <w:color w:val="008080"/>
+          <w:sz w:val="20"/>
+        </w:rPr>
+        <w:t>&gt;</w:t>
+      </w:r>
+    </w:p>
+    <w:p>
+      <w:pPr>
+        <w:pStyle w:val="Normal"/>
+        <w:ind w:hanging="0"/>
+        <w:jc w:val="left"/>
+        <w:rPr/>
+      </w:pPr>
+      <w:r>
+        <w:rPr>
+          <w:rFonts w:ascii="Monospace" w:hAnsi="Monospace"/>
+          <w:color w:val="3C3C3C"/>
+          <w:sz w:val="20"/>
+        </w:rPr>
+        <w:t xml:space="preserve">            </w:t>
+      </w:r>
+      <w:r>
+        <w:rPr>
+          <w:rFonts w:ascii="Monospace" w:hAnsi="Monospace"/>
+          <w:color w:val="008080"/>
+          <w:sz w:val="20"/>
+        </w:rPr>
+        <w:t>&lt;</w:t>
+      </w:r>
+      <w:r>
+        <w:rPr>
+          <w:rFonts w:ascii="Monospace" w:hAnsi="Monospace"/>
+          <w:color w:val="3F7F7F"/>
+          <w:sz w:val="20"/>
+        </w:rPr>
+        <w:t>id</w:t>
+      </w:r>
+      <w:r>
+        <w:rPr>
+          <w:rFonts w:ascii="Monospace" w:hAnsi="Monospace"/>
+          <w:color w:val="008080"/>
+          <w:sz w:val="20"/>
+        </w:rPr>
+        <w:t>&gt;</w:t>
+      </w:r>
+      <w:r>
+        <w:rPr>
+          <w:rFonts w:ascii="Monospace" w:hAnsi="Monospace"/>
+          <w:color w:val="3C3C3C"/>
+          <w:sz w:val="20"/>
+        </w:rPr>
+        <w:t>local</w:t>
+      </w:r>
+      <w:r>
+        <w:rPr>
+          <w:rFonts w:ascii="Monospace" w:hAnsi="Monospace"/>
+          <w:color w:val="008080"/>
+          <w:sz w:val="20"/>
+        </w:rPr>
+        <w:t>&lt;/</w:t>
+      </w:r>
+      <w:r>
+        <w:rPr>
+          <w:rFonts w:ascii="Monospace" w:hAnsi="Monospace"/>
+          <w:color w:val="3F7F7F"/>
+          <w:sz w:val="20"/>
+        </w:rPr>
+        <w:t>id</w:t>
+      </w:r>
+      <w:r>
+        <w:rPr>
+          <w:rFonts w:ascii="Monospace" w:hAnsi="Monospace"/>
+          <w:color w:val="008080"/>
+          <w:sz w:val="20"/>
+        </w:rPr>
+        <w:t>&gt;</w:t>
+      </w:r>
+    </w:p>
+    <w:p>
+      <w:pPr>
+        <w:pStyle w:val="Normal"/>
+        <w:ind w:hanging="0"/>
+        <w:jc w:val="left"/>
+        <w:rPr/>
+      </w:pPr>
+      <w:r>
+        <w:rPr>
+          <w:rFonts w:ascii="Monospace" w:hAnsi="Monospace"/>
+          <w:color w:val="3C3C3C"/>
+          <w:sz w:val="20"/>
+        </w:rPr>
+        <w:t xml:space="preserve">            </w:t>
+      </w:r>
+      <w:r>
+        <w:rPr>
+          <w:rFonts w:ascii="Monospace" w:hAnsi="Monospace"/>
+          <w:color w:val="008080"/>
+          <w:sz w:val="20"/>
+        </w:rPr>
+        <w:t>&lt;</w:t>
+      </w:r>
+      <w:r>
+        <w:rPr>
+          <w:rFonts w:ascii="Monospace" w:hAnsi="Monospace"/>
+          <w:color w:val="3F7F7F"/>
+          <w:sz w:val="20"/>
+        </w:rPr>
+        <w:t>activation</w:t>
+      </w:r>
+      <w:r>
+        <w:rPr>
+          <w:rFonts w:ascii="Monospace" w:hAnsi="Monospace"/>
+          <w:color w:val="008080"/>
+          <w:sz w:val="20"/>
+        </w:rPr>
+        <w:t>&gt;</w:t>
+      </w:r>
+    </w:p>
+    <w:p>
+      <w:pPr>
+        <w:pStyle w:val="Normal"/>
+        <w:ind w:hanging="0"/>
+        <w:jc w:val="left"/>
+        <w:rPr/>
+      </w:pPr>
+      <w:r>
+        <w:rPr>
+          <w:rFonts w:ascii="Monospace" w:hAnsi="Monospace"/>
+          <w:color w:val="3C3C3C"/>
+          <w:sz w:val="20"/>
+        </w:rPr>
+        <w:t xml:space="preserve">                </w:t>
+      </w:r>
+      <w:r>
+        <w:rPr>
+          <w:rFonts w:ascii="Monospace" w:hAnsi="Monospace"/>
+          <w:color w:val="008080"/>
+          <w:sz w:val="20"/>
+        </w:rPr>
+        <w:t>&lt;</w:t>
+      </w:r>
+      <w:r>
+        <w:rPr>
+          <w:rFonts w:ascii="Monospace" w:hAnsi="Monospace"/>
+          <w:color w:val="3F7F7F"/>
+          <w:sz w:val="20"/>
+        </w:rPr>
+        <w:t>activeByDefault</w:t>
+      </w:r>
+      <w:r>
+        <w:rPr>
+          <w:rFonts w:ascii="Monospace" w:hAnsi="Monospace"/>
+          <w:color w:val="008080"/>
+          <w:sz w:val="20"/>
+        </w:rPr>
+        <w:t>&gt;</w:t>
+      </w:r>
+      <w:r>
+        <w:rPr>
+          <w:rFonts w:ascii="Monospace" w:hAnsi="Monospace"/>
+          <w:color w:val="3C3C3C"/>
+          <w:sz w:val="20"/>
+        </w:rPr>
+        <w:t>true</w:t>
+      </w:r>
+      <w:r>
+        <w:rPr>
+          <w:rFonts w:ascii="Monospace" w:hAnsi="Monospace"/>
+          <w:color w:val="008080"/>
+          <w:sz w:val="20"/>
+        </w:rPr>
+        <w:t>&lt;/</w:t>
+      </w:r>
+      <w:r>
+        <w:rPr>
+          <w:rFonts w:ascii="Monospace" w:hAnsi="Monospace"/>
+          <w:color w:val="3F7F7F"/>
+          <w:sz w:val="20"/>
+        </w:rPr>
+        <w:t>activeByDefault</w:t>
+      </w:r>
+      <w:r>
+        <w:rPr>
+          <w:rFonts w:ascii="Monospace" w:hAnsi="Monospace"/>
+          <w:color w:val="008080"/>
+          <w:sz w:val="20"/>
+        </w:rPr>
+        <w:t>&gt;</w:t>
+      </w:r>
+    </w:p>
+    <w:p>
+      <w:pPr>
+        <w:pStyle w:val="Normal"/>
+        <w:ind w:hanging="0"/>
+        <w:jc w:val="left"/>
+        <w:rPr/>
+      </w:pPr>
+      <w:r>
+        <w:rPr>
+          <w:rFonts w:ascii="Monospace" w:hAnsi="Monospace"/>
+          <w:color w:val="3C3C3C"/>
+          <w:sz w:val="20"/>
+        </w:rPr>
+        <w:t xml:space="preserve">            </w:t>
+      </w:r>
+      <w:r>
+        <w:rPr>
+          <w:rFonts w:ascii="Monospace" w:hAnsi="Monospace"/>
+          <w:color w:val="008080"/>
+          <w:sz w:val="20"/>
+        </w:rPr>
+        <w:t>&lt;/</w:t>
+      </w:r>
+      <w:r>
+        <w:rPr>
+          <w:rFonts w:ascii="Monospace" w:hAnsi="Monospace"/>
+          <w:color w:val="3F7F7F"/>
+          <w:sz w:val="20"/>
+        </w:rPr>
+        <w:t>activation</w:t>
+      </w:r>
+      <w:r>
+        <w:rPr>
+          <w:rFonts w:ascii="Monospace" w:hAnsi="Monospace"/>
+          <w:color w:val="008080"/>
+          <w:sz w:val="20"/>
+        </w:rPr>
+        <w:t>&gt;</w:t>
+      </w:r>
+    </w:p>
+    <w:p>
+      <w:pPr>
+        <w:pStyle w:val="Normal"/>
+        <w:ind w:hanging="0"/>
+        <w:jc w:val="left"/>
+        <w:rPr/>
+      </w:pPr>
+      <w:r>
+        <w:rPr>
+          <w:rFonts w:ascii="Monospace" w:hAnsi="Monospace"/>
+          <w:color w:val="3C3C3C"/>
+          <w:sz w:val="20"/>
+        </w:rPr>
+        <w:tab/>
+        <w:tab/>
+        <w:tab/>
+      </w:r>
+      <w:r>
+        <w:rPr>
+          <w:rFonts w:ascii="Monospace" w:hAnsi="Monospace"/>
+          <w:color w:val="008080"/>
+          <w:sz w:val="20"/>
+        </w:rPr>
+        <w:t>&lt;</w:t>
+      </w:r>
+      <w:r>
+        <w:rPr>
+          <w:rFonts w:ascii="Monospace" w:hAnsi="Monospace"/>
+          <w:color w:val="3F7F7F"/>
+          <w:sz w:val="20"/>
+        </w:rPr>
+        <w:t>properties</w:t>
+      </w:r>
+      <w:r>
+        <w:rPr>
+          <w:rFonts w:ascii="Monospace" w:hAnsi="Monospace"/>
+          <w:color w:val="008080"/>
+          <w:sz w:val="20"/>
+        </w:rPr>
+        <w:t>&gt;</w:t>
+      </w:r>
+    </w:p>
+    <w:p>
+      <w:pPr>
+        <w:pStyle w:val="Normal"/>
+        <w:ind w:hanging="0"/>
+        <w:jc w:val="left"/>
+        <w:rPr/>
+      </w:pPr>
+      <w:r>
+        <w:rPr>
+          <w:rFonts w:ascii="Monospace" w:hAnsi="Monospace"/>
+          <w:color w:val="3C3C3C"/>
+          <w:sz w:val="20"/>
+        </w:rPr>
+        <w:tab/>
+        <w:tab/>
+        <w:tab/>
+        <w:tab/>
+      </w:r>
+      <w:r>
+        <w:rPr>
+          <w:rFonts w:ascii="Monospace" w:hAnsi="Monospace"/>
+          <w:color w:val="008080"/>
+          <w:sz w:val="20"/>
+        </w:rPr>
+        <w:t>&lt;</w:t>
+      </w:r>
+      <w:r>
+        <w:rPr>
+          <w:rFonts w:ascii="Monospace" w:hAnsi="Monospace"/>
+          <w:color w:val="3F7F7F"/>
+          <w:sz w:val="20"/>
+        </w:rPr>
+        <w:t>ambiente</w:t>
+      </w:r>
+      <w:r>
+        <w:rPr>
+          <w:rFonts w:ascii="Monospace" w:hAnsi="Monospace"/>
+          <w:color w:val="008080"/>
+          <w:sz w:val="20"/>
+        </w:rPr>
+        <w:t>&gt;</w:t>
+      </w:r>
+      <w:r>
+        <w:rPr>
+          <w:rFonts w:ascii="Monospace" w:hAnsi="Monospace"/>
+          <w:color w:val="3C3C3C"/>
+          <w:sz w:val="20"/>
+        </w:rPr>
+        <w:t>Local</w:t>
+      </w:r>
+      <w:r>
+        <w:rPr>
+          <w:rFonts w:ascii="Monospace" w:hAnsi="Monospace"/>
+          <w:color w:val="008080"/>
+          <w:sz w:val="20"/>
+        </w:rPr>
+        <w:t>&lt;/</w:t>
+      </w:r>
+      <w:r>
+        <w:rPr>
+          <w:rFonts w:ascii="Monospace" w:hAnsi="Monospace"/>
+          <w:color w:val="3F7F7F"/>
+          <w:sz w:val="20"/>
+        </w:rPr>
+        <w:t>ambiente</w:t>
+      </w:r>
+      <w:r>
+        <w:rPr>
+          <w:rFonts w:ascii="Monospace" w:hAnsi="Monospace"/>
+          <w:color w:val="008080"/>
+          <w:sz w:val="20"/>
+        </w:rPr>
+        <w:t>&gt;</w:t>
+      </w:r>
+    </w:p>
+    <w:p>
+      <w:pPr>
+        <w:pStyle w:val="Normal"/>
+        <w:textAlignment w:val="top"/>
+        <w:rPr/>
+      </w:pPr>
+      <w:r>
+        <w:rPr>
+          <w:rFonts w:ascii="Monospace" w:hAnsi="Monospace"/>
+          <w:color w:val="3C3C3C"/>
+          <w:sz w:val="20"/>
+        </w:rPr>
+        <w:tab/>
+        <w:tab/>
+        <w:tab/>
+        <w:tab/>
+      </w:r>
+      <w:r>
+        <w:rPr>
+          <w:rFonts w:ascii="Monospace" w:hAnsi="Monospace"/>
+          <w:color w:val="008080"/>
+          <w:sz w:val="20"/>
+        </w:rPr>
+        <w:t>&lt;</w:t>
+      </w:r>
+      <w:r>
+        <w:rPr>
+          <w:rFonts w:ascii="Monospace" w:hAnsi="Monospace"/>
+          <w:color w:val="3F7F7F"/>
+          <w:sz w:val="20"/>
+        </w:rPr>
+        <w:t>serverName</w:t>
+      </w:r>
+      <w:r>
+        <w:rPr>
+          <w:rFonts w:ascii="Monospace" w:hAnsi="Monospace"/>
+          <w:color w:val="008080"/>
+          <w:sz w:val="20"/>
+        </w:rPr>
+        <w:t>&gt;</w:t>
+      </w:r>
+      <w:r>
+        <w:rPr>
+          <w:rFonts w:ascii="Monospace" w:hAnsi="Monospace"/>
+          <w:color w:val="3C3C3C"/>
+          <w:sz w:val="20"/>
+        </w:rPr>
+        <w:t>localhost:8080</w:t>
+      </w:r>
+      <w:r>
+        <w:rPr>
+          <w:rFonts w:ascii="Monospace" w:hAnsi="Monospace"/>
+          <w:color w:val="008080"/>
+          <w:sz w:val="20"/>
+        </w:rPr>
+        <w:t>&lt;/</w:t>
+      </w:r>
+      <w:r>
+        <w:rPr>
+          <w:rFonts w:ascii="Monospace" w:hAnsi="Monospace"/>
+          <w:color w:val="3F7F7F"/>
+          <w:sz w:val="20"/>
+        </w:rPr>
+        <w:t>serverName</w:t>
+      </w:r>
+      <w:r>
+        <w:rPr>
+          <w:rFonts w:ascii="Monospace" w:hAnsi="Monospace"/>
+          <w:color w:val="008080"/>
+          <w:sz w:val="20"/>
+        </w:rPr>
+        <w:t>&gt;</w:t>
+      </w:r>
+    </w:p>
+    <w:p>
+      <w:pPr>
+        <w:pStyle w:val="Normal"/>
+        <w:textAlignment w:val="top"/>
+        <w:rPr/>
+      </w:pPr>
+      <w:r>
+        <w:rPr>
+          <w:rFonts w:ascii="Monospace" w:hAnsi="Monospace"/>
+          <w:color w:val="008080"/>
+          <w:sz w:val="20"/>
+          <w:lang w:val="pt-BR"/>
+        </w:rPr>
+        <w:tab/>
+      </w:r>
+      <w:r>
+        <w:rPr>
+          <w:rFonts w:ascii="Monospace" w:hAnsi="Monospace"/>
+          <w:color w:val="3C3C3C"/>
+          <w:sz w:val="20"/>
+          <w:lang w:val="pt-BR"/>
+        </w:rPr>
+        <w:t xml:space="preserve"> </w:t>
+      </w:r>
+      <w:r>
+        <w:rPr>
+          <w:rFonts w:ascii="Monospace" w:hAnsi="Monospace"/>
+          <w:color w:val="008080"/>
+          <w:sz w:val="20"/>
+        </w:rPr>
+        <w:t>&lt;</w:t>
+      </w:r>
+      <w:r>
+        <w:rPr>
+          <w:rFonts w:ascii="Monospace" w:hAnsi="Monospace"/>
+          <w:color w:val="3F7F7F"/>
+          <w:sz w:val="20"/>
+        </w:rPr>
+        <w:t>profile</w:t>
+      </w:r>
+      <w:r>
+        <w:rPr>
+          <w:rFonts w:ascii="Monospace" w:hAnsi="Monospace"/>
+          <w:color w:val="008080"/>
+          <w:sz w:val="20"/>
+        </w:rPr>
+        <w:t>&gt;</w:t>
+      </w:r>
+    </w:p>
+    <w:p>
+      <w:pPr>
+        <w:pStyle w:val="Normal"/>
+        <w:textAlignment w:val="top"/>
+        <w:rPr>
+          <w:rFonts w:ascii="Monospace" w:hAnsi="Monospace"/>
+          <w:color w:val="008080"/>
+          <w:sz w:val="20"/>
+        </w:rPr>
+      </w:pPr>
+      <w:r>
+        <w:rPr/>
+      </w:r>
+    </w:p>
+    <w:p>
+      <w:pPr>
+        <w:pStyle w:val="Normal"/>
+        <w:textAlignment w:val="top"/>
+        <w:rPr/>
       </w:pPr>
       <w:r>
         <w:rPr>
@@ -2548,50 +3089,95 @@
     <w:p>
       <w:pPr>
         <w:pStyle w:val="Normal"/>
-        <w:rPr>
-          <w:lang w:val="pt-BR"/>
-        </w:rPr>
+        <w:rPr/>
       </w:pPr>
       <w:r>
         <w:rPr>
           <w:lang w:val="pt-BR"/>
         </w:rPr>
         <w:tab/>
-        <w:t>O Framework instrui que as classes mapeadas tenham sempre um construtor padrão, sem argumentos, e os métodos equals() e hashcode() implementados. Essa dica vale uma coca gelada. kkk</w:t>
-      </w:r>
-    </w:p>
-    <w:p>
-      <w:pPr>
-        <w:pStyle w:val="Normal"/>
-        <w:rPr>
-          <w:lang w:val="pt-BR"/>
-        </w:rPr>
-      </w:pPr>
-      <w:r>
-        <w:rPr>
-          <w:lang w:val="pt-BR"/>
-        </w:rPr>
-      </w:r>
-    </w:p>
-    <w:p>
-      <w:pPr>
-        <w:pStyle w:val="Normal"/>
-        <w:rPr>
-          <w:lang w:val="pt-BR"/>
-        </w:rPr>
+        <w:t>O Framework instrui que as classes mapeadas tenham sempre um construtor padrão, sem argumentos, e os métodos equals() e hashcode() implementados. Essa dica vale uma coca gelada. Kkk</w:t>
+      </w:r>
+    </w:p>
+    <w:p>
+      <w:pPr>
+        <w:pStyle w:val="Normal"/>
+        <w:rPr>
+          <w:lang w:val="pt-BR"/>
+        </w:rPr>
+      </w:pPr>
+      <w:r>
+        <w:rPr/>
+      </w:r>
+    </w:p>
+    <w:p>
+      <w:pPr>
+        <w:pStyle w:val="Normal"/>
+        <w:rPr/>
       </w:pPr>
       <w:r>
         <w:rPr>
           <w:lang w:val="pt-BR"/>
         </w:rPr>
         <w:tab/>
-        <w:t>Continuando, como andam os seus conhecimentos em SQL? Consegue criar uma tabela? Efetuar um update/insert/delete? Efetuar um Join? Right ou Left Join?</w:t>
-      </w:r>
-    </w:p>
-    <w:p>
-      <w:pPr>
-        <w:pStyle w:val="Normal"/>
-        <w:jc w:val="center"/>
+      </w:r>
+      <w:r>
+        <w:rPr>
+          <w:lang w:val="pt-BR"/>
+        </w:rPr>
+        <w:t>E onde ficam os dados de conexão com a base dados ?</w:t>
+      </w:r>
+    </w:p>
+    <w:p>
+      <w:pPr>
+        <w:pStyle w:val="Normal"/>
+        <w:rPr/>
+      </w:pPr>
+      <w:r>
+        <w:rPr>
+          <w:lang w:val="pt-BR"/>
+        </w:rPr>
+        <w:t>Podemos ter um arquivo hibernate.cfg ou o arquivo persistence.xml ou até mesmo configurar arquivo de configuração do nosso servidor.</w:t>
+      </w:r>
+    </w:p>
+    <w:p>
+      <w:pPr>
+        <w:pStyle w:val="Normal"/>
+        <w:rPr>
+          <w:lang w:val="pt-BR"/>
+        </w:rPr>
+      </w:pPr>
+      <w:r>
+        <w:rPr/>
+      </w:r>
+    </w:p>
+    <w:p>
+      <w:pPr>
+        <w:pStyle w:val="Normal"/>
+        <w:rPr/>
+      </w:pPr>
+      <w:r>
+        <w:rPr>
+          <w:lang w:val="pt-BR"/>
+        </w:rPr>
+        <w:tab/>
+        <w:t>Vamos ver o persistence.xml, para uma configuração local?</w:t>
+      </w:r>
+    </w:p>
+    <w:p>
+      <w:pPr>
+        <w:pStyle w:val="Normal"/>
+        <w:rPr>
+          <w:lang w:val="pt-BR"/>
+        </w:rPr>
+      </w:pPr>
+      <w:r>
+        <w:rPr/>
+      </w:r>
+    </w:p>
+    <w:p>
+      <w:pPr>
+        <w:pStyle w:val="Normal"/>
         <w:rPr>
           <w:lang w:val="pt-BR"/>
         </w:rPr>
@@ -2599,10 +3185,18 @@
       <w:r>
         <w:rPr/>
         <w:drawing>
-          <wp:inline distT="0" distB="0" distL="0" distR="0">
-            <wp:extent cx="4116705" cy="3241040"/>
+          <wp:anchor behindDoc="0" distT="0" distB="0" distL="0" distR="0" simplePos="0" locked="0" layoutInCell="1" allowOverlap="1" relativeHeight="86">
+            <wp:simplePos x="0" y="0"/>
+            <wp:positionH relativeFrom="column">
+              <wp:align>center</wp:align>
+            </wp:positionH>
+            <wp:positionV relativeFrom="paragraph">
+              <wp:posOffset>635</wp:posOffset>
+            </wp:positionV>
+            <wp:extent cx="5731510" cy="2632075"/>
             <wp:effectExtent l="0" t="0" r="0" b="0"/>
-            <wp:docPr id="15" name="Imagem 10" descr="Imagem relacionada"/>
+            <wp:wrapSquare wrapText="largest"/>
+            <wp:docPr id="15" name="Image17" descr=""/>
             <wp:cNvGraphicFramePr>
               <a:graphicFrameLocks xmlns:a="http://schemas.openxmlformats.org/drawingml/2006/main" noChangeAspect="1"/>
             </wp:cNvGraphicFramePr>
@@ -2610,13 +3204,319 @@
               <a:graphicData uri="http://schemas.openxmlformats.org/drawingml/2006/picture">
                 <pic:pic xmlns:pic="http://schemas.openxmlformats.org/drawingml/2006/picture">
                   <pic:nvPicPr>
-                    <pic:cNvPr id="15" name="Imagem 10" descr="Imagem relacionada"/>
+                    <pic:cNvPr id="15" name="Image17" descr=""/>
                     <pic:cNvPicPr>
                       <a:picLocks noChangeAspect="1" noChangeArrowheads="1"/>
                     </pic:cNvPicPr>
                   </pic:nvPicPr>
                   <pic:blipFill>
                     <a:blip r:embed="rId16"/>
+                    <a:stretch>
+                      <a:fillRect/>
+                    </a:stretch>
+                  </pic:blipFill>
+                  <pic:spPr bwMode="auto">
+                    <a:xfrm>
+                      <a:off x="0" y="0"/>
+                      <a:ext cx="5731510" cy="2632075"/>
+                    </a:xfrm>
+                    <a:prstGeom prst="rect">
+                      <a:avLst/>
+                    </a:prstGeom>
+                  </pic:spPr>
+                </pic:pic>
+              </a:graphicData>
+            </a:graphic>
+          </wp:anchor>
+        </w:drawing>
+      </w:r>
+    </w:p>
+    <w:p>
+      <w:pPr>
+        <w:pStyle w:val="Normal"/>
+        <w:rPr/>
+      </w:pPr>
+      <w:r>
+        <w:rPr>
+          <w:lang w:val="pt-BR"/>
+        </w:rPr>
+        <w:t>Caso seja um persistence.xml com configuração em um datasource, disponível nas configurações do servidor?</w:t>
+      </w:r>
+    </w:p>
+    <w:p>
+      <w:pPr>
+        <w:pStyle w:val="Normal"/>
+        <w:rPr/>
+      </w:pPr>
+      <w:r>
+        <w:rPr>
+          <w:lang w:val="pt-BR"/>
+        </w:rPr>
+        <w:tab/>
+      </w:r>
+    </w:p>
+    <w:p>
+      <w:pPr>
+        <w:pStyle w:val="Normal"/>
+        <w:rPr>
+          <w:lang w:val="pt-BR"/>
+        </w:rPr>
+      </w:pPr>
+      <w:r>
+        <w:rPr/>
+      </w:r>
+    </w:p>
+    <w:p>
+      <w:pPr>
+        <w:pStyle w:val="Normal"/>
+        <w:rPr>
+          <w:lang w:val="pt-BR"/>
+        </w:rPr>
+      </w:pPr>
+      <w:r>
+        <w:rPr/>
+      </w:r>
+    </w:p>
+    <w:p>
+      <w:pPr>
+        <w:pStyle w:val="Normal"/>
+        <w:rPr>
+          <w:lang w:val="pt-BR"/>
+        </w:rPr>
+      </w:pPr>
+      <w:r>
+        <w:rPr/>
+        <w:drawing>
+          <wp:anchor behindDoc="0" distT="0" distB="0" distL="0" distR="0" simplePos="0" locked="0" layoutInCell="1" allowOverlap="1" relativeHeight="87">
+            <wp:simplePos x="0" y="0"/>
+            <wp:positionH relativeFrom="column">
+              <wp:align>center</wp:align>
+            </wp:positionH>
+            <wp:positionV relativeFrom="paragraph">
+              <wp:posOffset>635</wp:posOffset>
+            </wp:positionV>
+            <wp:extent cx="5695950" cy="1581150"/>
+            <wp:effectExtent l="0" t="0" r="0" b="0"/>
+            <wp:wrapSquare wrapText="largest"/>
+            <wp:docPr id="16" name="Image18" descr=""/>
+            <wp:cNvGraphicFramePr>
+              <a:graphicFrameLocks xmlns:a="http://schemas.openxmlformats.org/drawingml/2006/main" noChangeAspect="1"/>
+            </wp:cNvGraphicFramePr>
+            <a:graphic xmlns:a="http://schemas.openxmlformats.org/drawingml/2006/main">
+              <a:graphicData uri="http://schemas.openxmlformats.org/drawingml/2006/picture">
+                <pic:pic xmlns:pic="http://schemas.openxmlformats.org/drawingml/2006/picture">
+                  <pic:nvPicPr>
+                    <pic:cNvPr id="16" name="Image18" descr=""/>
+                    <pic:cNvPicPr>
+                      <a:picLocks noChangeAspect="1" noChangeArrowheads="1"/>
+                    </pic:cNvPicPr>
+                  </pic:nvPicPr>
+                  <pic:blipFill>
+                    <a:blip r:embed="rId17"/>
+                    <a:stretch>
+                      <a:fillRect/>
+                    </a:stretch>
+                  </pic:blipFill>
+                  <pic:spPr bwMode="auto">
+                    <a:xfrm>
+                      <a:off x="0" y="0"/>
+                      <a:ext cx="5695950" cy="1581150"/>
+                    </a:xfrm>
+                    <a:prstGeom prst="rect">
+                      <a:avLst/>
+                    </a:prstGeom>
+                  </pic:spPr>
+                </pic:pic>
+              </a:graphicData>
+            </a:graphic>
+          </wp:anchor>
+        </w:drawing>
+      </w:r>
+    </w:p>
+    <w:p>
+      <w:pPr>
+        <w:pStyle w:val="Normal"/>
+        <w:rPr>
+          <w:lang w:val="pt-BR"/>
+        </w:rPr>
+      </w:pPr>
+      <w:r>
+        <w:rPr/>
+      </w:r>
+    </w:p>
+    <w:p>
+      <w:pPr>
+        <w:pStyle w:val="Normal"/>
+        <w:rPr/>
+      </w:pPr>
+      <w:r>
+        <w:rPr>
+          <w:lang w:val="pt-BR"/>
+        </w:rPr>
+        <w:t>Nas configurações do servidor, fica assim:</w:t>
+      </w:r>
+    </w:p>
+    <w:p>
+      <w:pPr>
+        <w:pStyle w:val="Normal"/>
+        <w:rPr>
+          <w:lang w:val="pt-BR"/>
+        </w:rPr>
+      </w:pPr>
+      <w:r>
+        <w:rPr/>
+      </w:r>
+    </w:p>
+    <w:p>
+      <w:pPr>
+        <w:pStyle w:val="Normal"/>
+        <w:rPr>
+          <w:lang w:val="pt-BR"/>
+        </w:rPr>
+      </w:pPr>
+      <w:r>
+        <w:rPr/>
+        <w:drawing>
+          <wp:anchor behindDoc="0" distT="0" distB="0" distL="0" distR="0" simplePos="0" locked="0" layoutInCell="1" allowOverlap="1" relativeHeight="88">
+            <wp:simplePos x="0" y="0"/>
+            <wp:positionH relativeFrom="column">
+              <wp:align>center</wp:align>
+            </wp:positionH>
+            <wp:positionV relativeFrom="paragraph">
+              <wp:posOffset>635</wp:posOffset>
+            </wp:positionV>
+            <wp:extent cx="5731510" cy="810895"/>
+            <wp:effectExtent l="0" t="0" r="0" b="0"/>
+            <wp:wrapSquare wrapText="largest"/>
+            <wp:docPr id="17" name="Image19" descr=""/>
+            <wp:cNvGraphicFramePr>
+              <a:graphicFrameLocks xmlns:a="http://schemas.openxmlformats.org/drawingml/2006/main" noChangeAspect="1"/>
+            </wp:cNvGraphicFramePr>
+            <a:graphic xmlns:a="http://schemas.openxmlformats.org/drawingml/2006/main">
+              <a:graphicData uri="http://schemas.openxmlformats.org/drawingml/2006/picture">
+                <pic:pic xmlns:pic="http://schemas.openxmlformats.org/drawingml/2006/picture">
+                  <pic:nvPicPr>
+                    <pic:cNvPr id="17" name="Image19" descr=""/>
+                    <pic:cNvPicPr>
+                      <a:picLocks noChangeAspect="1" noChangeArrowheads="1"/>
+                    </pic:cNvPicPr>
+                  </pic:nvPicPr>
+                  <pic:blipFill>
+                    <a:blip r:embed="rId18"/>
+                    <a:stretch>
+                      <a:fillRect/>
+                    </a:stretch>
+                  </pic:blipFill>
+                  <pic:spPr bwMode="auto">
+                    <a:xfrm>
+                      <a:off x="0" y="0"/>
+                      <a:ext cx="5731510" cy="810895"/>
+                    </a:xfrm>
+                    <a:prstGeom prst="rect">
+                      <a:avLst/>
+                    </a:prstGeom>
+                  </pic:spPr>
+                </pic:pic>
+              </a:graphicData>
+            </a:graphic>
+          </wp:anchor>
+        </w:drawing>
+      </w:r>
+    </w:p>
+    <w:p>
+      <w:pPr>
+        <w:pStyle w:val="Normal"/>
+        <w:rPr/>
+      </w:pPr>
+      <w:r>
+        <w:rPr>
+          <w:lang w:val="pt-BR"/>
+        </w:rPr>
+        <w:t>Desse modo, com base, no ambiente onde a aplicação está sendo executada, as configurações são carregadas na aplicação.</w:t>
+      </w:r>
+    </w:p>
+    <w:p>
+      <w:pPr>
+        <w:pStyle w:val="Normal"/>
+        <w:rPr>
+          <w:lang w:val="pt-BR"/>
+        </w:rPr>
+      </w:pPr>
+      <w:r>
+        <w:rPr/>
+      </w:r>
+    </w:p>
+    <w:p>
+      <w:pPr>
+        <w:pStyle w:val="Normal"/>
+        <w:rPr/>
+      </w:pPr>
+      <w:r>
+        <w:rPr>
+          <w:lang w:val="pt-BR"/>
+        </w:rPr>
+        <w:tab/>
+        <w:t>Continuando, como andam os seus conhecimentos em SQL?</w:t>
+      </w:r>
+    </w:p>
+    <w:p>
+      <w:pPr>
+        <w:pStyle w:val="Normal"/>
+        <w:rPr>
+          <w:lang w:val="pt-BR"/>
+        </w:rPr>
+      </w:pPr>
+      <w:r>
+        <w:rPr/>
+      </w:r>
+    </w:p>
+    <w:p>
+      <w:pPr>
+        <w:pStyle w:val="Normal"/>
+        <w:rPr/>
+      </w:pPr>
+      <w:r>
+        <w:rPr>
+          <w:lang w:val="pt-BR"/>
+        </w:rPr>
+        <w:t xml:space="preserve"> </w:t>
+      </w:r>
+      <w:r>
+        <w:rPr>
+          <w:lang w:val="pt-BR"/>
+        </w:rPr>
+        <w:t>Consegue criar uma tabela? Efetuar um update/insert/delete? Efetuar um Join? Right ou Left Join?</w:t>
+      </w:r>
+    </w:p>
+    <w:p>
+      <w:pPr>
+        <w:pStyle w:val="Normal"/>
+        <w:jc w:val="center"/>
+        <w:rPr>
+          <w:lang w:val="pt-BR"/>
+        </w:rPr>
+      </w:pPr>
+      <w:r>
+        <w:rPr/>
+        <w:drawing>
+          <wp:inline distT="0" distB="0" distL="0" distR="0">
+            <wp:extent cx="4116705" cy="3241040"/>
+            <wp:effectExtent l="0" t="0" r="0" b="0"/>
+            <wp:docPr id="18" name="Imagem 10" descr="Imagem relacionada"/>
+            <wp:cNvGraphicFramePr>
+              <a:graphicFrameLocks xmlns:a="http://schemas.openxmlformats.org/drawingml/2006/main" noChangeAspect="1"/>
+            </wp:cNvGraphicFramePr>
+            <a:graphic xmlns:a="http://schemas.openxmlformats.org/drawingml/2006/main">
+              <a:graphicData uri="http://schemas.openxmlformats.org/drawingml/2006/picture">
+                <pic:pic xmlns:pic="http://schemas.openxmlformats.org/drawingml/2006/picture">
+                  <pic:nvPicPr>
+                    <pic:cNvPr id="18" name="Imagem 10" descr="Imagem relacionada"/>
+                    <pic:cNvPicPr>
+                      <a:picLocks noChangeAspect="1" noChangeArrowheads="1"/>
+                    </pic:cNvPicPr>
+                  </pic:nvPicPr>
+                  <pic:blipFill>
+                    <a:blip r:embed="rId19"/>
                     <a:stretch>
                       <a:fillRect/>
                     </a:stretch>
@@ -2733,7 +3633,7 @@
           <wp:inline distT="0" distB="0" distL="0" distR="0">
             <wp:extent cx="5720080" cy="935355"/>
             <wp:effectExtent l="0" t="0" r="0" b="0"/>
-            <wp:docPr id="16" name="Imagem 14" descr=""/>
+            <wp:docPr id="19" name="Imagem 14" descr=""/>
             <wp:cNvGraphicFramePr>
               <a:graphicFrameLocks xmlns:a="http://schemas.openxmlformats.org/drawingml/2006/main" noChangeAspect="1"/>
             </wp:cNvGraphicFramePr>
@@ -2741,13 +3641,13 @@
               <a:graphicData uri="http://schemas.openxmlformats.org/drawingml/2006/picture">
                 <pic:pic xmlns:pic="http://schemas.openxmlformats.org/drawingml/2006/picture">
                   <pic:nvPicPr>
-                    <pic:cNvPr id="16" name="Imagem 14" descr=""/>
+                    <pic:cNvPr id="19" name="Imagem 14" descr=""/>
                     <pic:cNvPicPr>
                       <a:picLocks noChangeAspect="1" noChangeArrowheads="1"/>
                     </pic:cNvPicPr>
                   </pic:nvPicPr>
                   <pic:blipFill>
-                    <a:blip r:embed="rId17"/>
+                    <a:blip r:embed="rId20"/>
                     <a:stretch>
                       <a:fillRect/>
                     </a:stretch>
@@ -2808,7 +3708,7 @@
           <wp:inline distT="0" distB="0" distL="0" distR="0">
             <wp:extent cx="5720080" cy="1020445"/>
             <wp:effectExtent l="0" t="0" r="0" b="0"/>
-            <wp:docPr id="17" name="Image4" descr=""/>
+            <wp:docPr id="20" name="Image4" descr=""/>
             <wp:cNvGraphicFramePr>
               <a:graphicFrameLocks xmlns:a="http://schemas.openxmlformats.org/drawingml/2006/main" noChangeAspect="1"/>
             </wp:cNvGraphicFramePr>
@@ -2816,13 +3716,13 @@
               <a:graphicData uri="http://schemas.openxmlformats.org/drawingml/2006/picture">
                 <pic:pic xmlns:pic="http://schemas.openxmlformats.org/drawingml/2006/picture">
                   <pic:nvPicPr>
-                    <pic:cNvPr id="17" name="Image4" descr=""/>
+                    <pic:cNvPr id="20" name="Image4" descr=""/>
                     <pic:cNvPicPr>
                       <a:picLocks noChangeAspect="1" noChangeArrowheads="1"/>
                     </pic:cNvPicPr>
                   </pic:nvPicPr>
                   <pic:blipFill>
-                    <a:blip r:embed="rId18"/>
+                    <a:blip r:embed="rId21"/>
                     <a:stretch>
                       <a:fillRect/>
                     </a:stretch>
@@ -2899,7 +3799,7 @@
           <wp:inline distT="0" distB="0" distL="0" distR="0">
             <wp:extent cx="5709920" cy="775970"/>
             <wp:effectExtent l="0" t="0" r="0" b="0"/>
-            <wp:docPr id="18" name="Image5" descr=""/>
+            <wp:docPr id="21" name="Image5" descr=""/>
             <wp:cNvGraphicFramePr>
               <a:graphicFrameLocks xmlns:a="http://schemas.openxmlformats.org/drawingml/2006/main" noChangeAspect="1"/>
             </wp:cNvGraphicFramePr>
@@ -2907,13 +3807,13 @@
               <a:graphicData uri="http://schemas.openxmlformats.org/drawingml/2006/picture">
                 <pic:pic xmlns:pic="http://schemas.openxmlformats.org/drawingml/2006/picture">
                   <pic:nvPicPr>
-                    <pic:cNvPr id="18" name="Image5" descr=""/>
+                    <pic:cNvPr id="21" name="Image5" descr=""/>
                     <pic:cNvPicPr>
                       <a:picLocks noChangeAspect="1" noChangeArrowheads="1"/>
                     </pic:cNvPicPr>
                   </pic:nvPicPr>
                   <pic:blipFill>
-                    <a:blip r:embed="rId19"/>
+                    <a:blip r:embed="rId22"/>
                     <a:stretch>
                       <a:fillRect/>
                     </a:stretch>
@@ -2975,7 +3875,7 @@
           <wp:inline distT="0" distB="0" distL="0" distR="0">
             <wp:extent cx="5727700" cy="2506345"/>
             <wp:effectExtent l="0" t="0" r="0" b="0"/>
-            <wp:docPr id="19" name="Imagem 17" descr="Resultado de imagem para git"/>
+            <wp:docPr id="22" name="Imagem 17" descr="Resultado de imagem para git"/>
             <wp:cNvGraphicFramePr>
               <a:graphicFrameLocks xmlns:a="http://schemas.openxmlformats.org/drawingml/2006/main" noChangeAspect="1"/>
             </wp:cNvGraphicFramePr>
@@ -2983,13 +3883,13 @@
               <a:graphicData uri="http://schemas.openxmlformats.org/drawingml/2006/picture">
                 <pic:pic xmlns:pic="http://schemas.openxmlformats.org/drawingml/2006/picture">
                   <pic:nvPicPr>
-                    <pic:cNvPr id="19" name="Imagem 17" descr="Resultado de imagem para git"/>
+                    <pic:cNvPr id="22" name="Imagem 17" descr="Resultado de imagem para git"/>
                     <pic:cNvPicPr>
                       <a:picLocks noChangeAspect="1" noChangeArrowheads="1"/>
                     </pic:cNvPicPr>
                   </pic:nvPicPr>
                   <pic:blipFill>
-                    <a:blip r:embed="rId20"/>
+                    <a:blip r:embed="rId23"/>
                     <a:stretch>
                       <a:fillRect/>
                     </a:stretch>
@@ -3079,7 +3979,7 @@
           <wp:inline distT="0" distB="0" distL="0" distR="0">
             <wp:extent cx="5727700" cy="3517265"/>
             <wp:effectExtent l="0" t="0" r="0" b="0"/>
-            <wp:docPr id="20" name="Imagem 20" descr="Resultado de imagem para git flow"/>
+            <wp:docPr id="23" name="Imagem 20" descr="Resultado de imagem para git flow"/>
             <wp:cNvGraphicFramePr>
               <a:graphicFrameLocks xmlns:a="http://schemas.openxmlformats.org/drawingml/2006/main" noChangeAspect="1"/>
             </wp:cNvGraphicFramePr>
@@ -3087,13 +3987,13 @@
               <a:graphicData uri="http://schemas.openxmlformats.org/drawingml/2006/picture">
                 <pic:pic xmlns:pic="http://schemas.openxmlformats.org/drawingml/2006/picture">
                   <pic:nvPicPr>
-                    <pic:cNvPr id="20" name="Imagem 20" descr="Resultado de imagem para git flow"/>
+                    <pic:cNvPr id="23" name="Imagem 20" descr="Resultado de imagem para git flow"/>
                     <pic:cNvPicPr>
                       <a:picLocks noChangeAspect="1" noChangeArrowheads="1"/>
                     </pic:cNvPicPr>
                   </pic:nvPicPr>
                   <pic:blipFill>
-                    <a:blip r:embed="rId21"/>
+                    <a:blip r:embed="rId24"/>
                     <a:stretch>
                       <a:fillRect/>
                     </a:stretch>
@@ -3170,7 +4070,7 @@
           <wp:inline distT="0" distB="0" distL="0" distR="0">
             <wp:extent cx="5347970" cy="3168650"/>
             <wp:effectExtent l="0" t="0" r="0" b="0"/>
-            <wp:docPr id="21" name="Image6" descr=""/>
+            <wp:docPr id="24" name="Image6" descr=""/>
             <wp:cNvGraphicFramePr>
               <a:graphicFrameLocks xmlns:a="http://schemas.openxmlformats.org/drawingml/2006/main" noChangeAspect="1"/>
             </wp:cNvGraphicFramePr>
@@ -3178,13 +4078,13 @@
               <a:graphicData uri="http://schemas.openxmlformats.org/drawingml/2006/picture">
                 <pic:pic xmlns:pic="http://schemas.openxmlformats.org/drawingml/2006/picture">
                   <pic:nvPicPr>
-                    <pic:cNvPr id="21" name="Image6" descr=""/>
+                    <pic:cNvPr id="24" name="Image6" descr=""/>
                     <pic:cNvPicPr>
                       <a:picLocks noChangeAspect="1" noChangeArrowheads="1"/>
                     </pic:cNvPicPr>
                   </pic:nvPicPr>
                   <pic:blipFill>
-                    <a:blip r:embed="rId22"/>
+                    <a:blip r:embed="rId25"/>
                     <a:stretch>
                       <a:fillRect/>
                     </a:stretch>
@@ -3341,7 +4241,7 @@
           <wp:inline distT="0" distB="0" distL="0" distR="0">
             <wp:extent cx="5720080" cy="1510030"/>
             <wp:effectExtent l="0" t="0" r="0" b="0"/>
-            <wp:docPr id="22" name="Image7" descr=""/>
+            <wp:docPr id="25" name="Image7" descr=""/>
             <wp:cNvGraphicFramePr>
               <a:graphicFrameLocks xmlns:a="http://schemas.openxmlformats.org/drawingml/2006/main" noChangeAspect="1"/>
             </wp:cNvGraphicFramePr>
@@ -3349,13 +4249,13 @@
               <a:graphicData uri="http://schemas.openxmlformats.org/drawingml/2006/picture">
                 <pic:pic xmlns:pic="http://schemas.openxmlformats.org/drawingml/2006/picture">
                   <pic:nvPicPr>
-                    <pic:cNvPr id="22" name="Image7" descr=""/>
+                    <pic:cNvPr id="25" name="Image7" descr=""/>
                     <pic:cNvPicPr>
                       <a:picLocks noChangeAspect="1" noChangeArrowheads="1"/>
                     </pic:cNvPicPr>
                   </pic:nvPicPr>
                   <pic:blipFill>
-                    <a:blip r:embed="rId23"/>
+                    <a:blip r:embed="rId26"/>
                     <a:stretch>
                       <a:fillRect/>
                     </a:stretch>
@@ -3471,7 +4371,7 @@
           <wp:inline distT="0" distB="0" distL="0" distR="0">
             <wp:extent cx="5720080" cy="2509520"/>
             <wp:effectExtent l="0" t="0" r="0" b="0"/>
-            <wp:docPr id="23" name="Imagem 3" descr=""/>
+            <wp:docPr id="26" name="Imagem 3" descr=""/>
             <wp:cNvGraphicFramePr>
               <a:graphicFrameLocks xmlns:a="http://schemas.openxmlformats.org/drawingml/2006/main" noChangeAspect="1"/>
             </wp:cNvGraphicFramePr>
@@ -3479,13 +4379,13 @@
               <a:graphicData uri="http://schemas.openxmlformats.org/drawingml/2006/picture">
                 <pic:pic xmlns:pic="http://schemas.openxmlformats.org/drawingml/2006/picture">
                   <pic:nvPicPr>
-                    <pic:cNvPr id="23" name="Imagem 3" descr=""/>
+                    <pic:cNvPr id="26" name="Imagem 3" descr=""/>
                     <pic:cNvPicPr>
                       <a:picLocks noChangeAspect="1" noChangeArrowheads="1"/>
                     </pic:cNvPicPr>
                   </pic:nvPicPr>
                   <pic:blipFill>
-                    <a:blip r:embed="rId24"/>
+                    <a:blip r:embed="rId27"/>
                     <a:stretch>
                       <a:fillRect/>
                     </a:stretch>
@@ -3546,7 +4446,7 @@
           <wp:inline distT="0" distB="0" distL="0" distR="0">
             <wp:extent cx="5497195" cy="5210175"/>
             <wp:effectExtent l="0" t="0" r="0" b="0"/>
-            <wp:docPr id="24" name="Image8" descr=""/>
+            <wp:docPr id="27" name="Image8" descr=""/>
             <wp:cNvGraphicFramePr>
               <a:graphicFrameLocks xmlns:a="http://schemas.openxmlformats.org/drawingml/2006/main" noChangeAspect="1"/>
             </wp:cNvGraphicFramePr>
@@ -3554,13 +4454,13 @@
               <a:graphicData uri="http://schemas.openxmlformats.org/drawingml/2006/picture">
                 <pic:pic xmlns:pic="http://schemas.openxmlformats.org/drawingml/2006/picture">
                   <pic:nvPicPr>
-                    <pic:cNvPr id="24" name="Image8" descr=""/>
+                    <pic:cNvPr id="27" name="Image8" descr=""/>
                     <pic:cNvPicPr>
                       <a:picLocks noChangeAspect="1" noChangeArrowheads="1"/>
                     </pic:cNvPicPr>
                   </pic:nvPicPr>
                   <pic:blipFill>
-                    <a:blip r:embed="rId25"/>
+                    <a:blip r:embed="rId28"/>
                     <a:stretch>
                       <a:fillRect/>
                     </a:stretch>
@@ -3761,7 +4661,7 @@
           <wp:inline distT="0" distB="0" distL="0" distR="0">
             <wp:extent cx="5720080" cy="4370070"/>
             <wp:effectExtent l="0" t="0" r="0" b="0"/>
-            <wp:docPr id="25" name="Image9" descr=""/>
+            <wp:docPr id="28" name="Image9" descr=""/>
             <wp:cNvGraphicFramePr>
               <a:graphicFrameLocks xmlns:a="http://schemas.openxmlformats.org/drawingml/2006/main" noChangeAspect="1"/>
             </wp:cNvGraphicFramePr>
@@ -3769,13 +4669,13 @@
               <a:graphicData uri="http://schemas.openxmlformats.org/drawingml/2006/picture">
                 <pic:pic xmlns:pic="http://schemas.openxmlformats.org/drawingml/2006/picture">
                   <pic:nvPicPr>
-                    <pic:cNvPr id="25" name="Image9" descr=""/>
+                    <pic:cNvPr id="28" name="Image9" descr=""/>
                     <pic:cNvPicPr>
                       <a:picLocks noChangeAspect="1" noChangeArrowheads="1"/>
                     </pic:cNvPicPr>
                   </pic:nvPicPr>
                   <pic:blipFill>
-                    <a:blip r:embed="rId26"/>
+                    <a:blip r:embed="rId29"/>
                     <a:stretch>
                       <a:fillRect/>
                     </a:stretch>
@@ -3932,7 +4832,7 @@
           <wp:inline distT="0" distB="0" distL="0" distR="0">
             <wp:extent cx="5727700" cy="2540635"/>
             <wp:effectExtent l="0" t="0" r="0" b="0"/>
-            <wp:docPr id="26" name="Image10" descr="Resultado de imagem para o que Ã© webpack"/>
+            <wp:docPr id="29" name="Image10" descr="Resultado de imagem para o que Ã© webpack"/>
             <wp:cNvGraphicFramePr>
               <a:graphicFrameLocks xmlns:a="http://schemas.openxmlformats.org/drawingml/2006/main" noChangeAspect="1"/>
             </wp:cNvGraphicFramePr>
@@ -3940,13 +4840,13 @@
               <a:graphicData uri="http://schemas.openxmlformats.org/drawingml/2006/picture">
                 <pic:pic xmlns:pic="http://schemas.openxmlformats.org/drawingml/2006/picture">
                   <pic:nvPicPr>
-                    <pic:cNvPr id="26" name="Image10" descr="Resultado de imagem para o que Ã© webpack"/>
+                    <pic:cNvPr id="29" name="Image10" descr="Resultado de imagem para o que Ã© webpack"/>
                     <pic:cNvPicPr>
                       <a:picLocks noChangeAspect="1" noChangeArrowheads="1"/>
                     </pic:cNvPicPr>
                   </pic:nvPicPr>
                   <pic:blipFill>
-                    <a:blip r:embed="rId27"/>
+                    <a:blip r:embed="rId30"/>
                     <a:stretch>
                       <a:fillRect/>
                     </a:stretch>
@@ -8341,7 +9241,7 @@
       <w:r>
         <w:rPr/>
         <w:drawing>
-          <wp:anchor behindDoc="0" distT="0" distB="0" distL="0" distR="0" simplePos="0" locked="0" layoutInCell="1" allowOverlap="1" relativeHeight="50">
+          <wp:anchor behindDoc="0" distT="0" distB="0" distL="0" distR="0" simplePos="0" locked="0" layoutInCell="1" allowOverlap="1" relativeHeight="54">
             <wp:simplePos x="0" y="0"/>
             <wp:positionH relativeFrom="column">
               <wp:align>center</wp:align>
@@ -8352,7 +9252,7 @@
             <wp:extent cx="5731510" cy="2333625"/>
             <wp:effectExtent l="0" t="0" r="0" b="0"/>
             <wp:wrapSquare wrapText="largest"/>
-            <wp:docPr id="27" name="Image11" descr=""/>
+            <wp:docPr id="30" name="Image11" descr=""/>
             <wp:cNvGraphicFramePr>
               <a:graphicFrameLocks xmlns:a="http://schemas.openxmlformats.org/drawingml/2006/main" noChangeAspect="1"/>
             </wp:cNvGraphicFramePr>
@@ -8360,13 +9260,13 @@
               <a:graphicData uri="http://schemas.openxmlformats.org/drawingml/2006/picture">
                 <pic:pic xmlns:pic="http://schemas.openxmlformats.org/drawingml/2006/picture">
                   <pic:nvPicPr>
-                    <pic:cNvPr id="27" name="Image11" descr=""/>
+                    <pic:cNvPr id="30" name="Image11" descr=""/>
                     <pic:cNvPicPr>
                       <a:picLocks noChangeAspect="1" noChangeArrowheads="1"/>
                     </pic:cNvPicPr>
                   </pic:nvPicPr>
                   <pic:blipFill>
-                    <a:blip r:embed="rId28"/>
+                    <a:blip r:embed="rId31"/>
                     <a:stretch>
                       <a:fillRect/>
                     </a:stretch>
@@ -8424,7 +9324,7 @@
           <w:lang w:val="pt-BR"/>
         </w:rPr>
         <w:drawing>
-          <wp:anchor behindDoc="0" distT="0" distB="0" distL="0" distR="0" simplePos="0" locked="0" layoutInCell="1" allowOverlap="1" relativeHeight="51">
+          <wp:anchor behindDoc="0" distT="0" distB="0" distL="0" distR="0" simplePos="0" locked="0" layoutInCell="1" allowOverlap="1" relativeHeight="55">
             <wp:simplePos x="0" y="0"/>
             <wp:positionH relativeFrom="column">
               <wp:posOffset>436880</wp:posOffset>
@@ -8435,7 +9335,7 @@
             <wp:extent cx="4857750" cy="2781300"/>
             <wp:effectExtent l="0" t="0" r="0" b="0"/>
             <wp:wrapSquare wrapText="largest"/>
-            <wp:docPr id="28" name="Image12" descr=""/>
+            <wp:docPr id="31" name="Image12" descr=""/>
             <wp:cNvGraphicFramePr>
               <a:graphicFrameLocks xmlns:a="http://schemas.openxmlformats.org/drawingml/2006/main" noChangeAspect="1"/>
             </wp:cNvGraphicFramePr>
@@ -8443,13 +9343,13 @@
               <a:graphicData uri="http://schemas.openxmlformats.org/drawingml/2006/picture">
                 <pic:pic xmlns:pic="http://schemas.openxmlformats.org/drawingml/2006/picture">
                   <pic:nvPicPr>
-                    <pic:cNvPr id="28" name="Image12" descr=""/>
+                    <pic:cNvPr id="31" name="Image12" descr=""/>
                     <pic:cNvPicPr>
                       <a:picLocks noChangeAspect="1" noChangeArrowheads="1"/>
                     </pic:cNvPicPr>
                   </pic:nvPicPr>
                   <pic:blipFill>
-                    <a:blip r:embed="rId29"/>
+                    <a:blip r:embed="rId32"/>
                     <a:stretch>
                       <a:fillRect/>
                     </a:stretch>
@@ -8715,7 +9615,7 @@
           <w:lang w:val="pt-BR"/>
         </w:rPr>
         <w:drawing>
-          <wp:anchor behindDoc="0" distT="0" distB="0" distL="0" distR="0" simplePos="0" locked="0" layoutInCell="1" allowOverlap="1" relativeHeight="52">
+          <wp:anchor behindDoc="0" distT="0" distB="0" distL="0" distR="0" simplePos="0" locked="0" layoutInCell="1" allowOverlap="1" relativeHeight="56">
             <wp:simplePos x="0" y="0"/>
             <wp:positionH relativeFrom="column">
               <wp:align>center</wp:align>
@@ -8726,7 +9626,7 @@
             <wp:extent cx="5731510" cy="1533525"/>
             <wp:effectExtent l="0" t="0" r="0" b="0"/>
             <wp:wrapSquare wrapText="largest"/>
-            <wp:docPr id="29" name="Image13" descr=""/>
+            <wp:docPr id="32" name="Image13" descr=""/>
             <wp:cNvGraphicFramePr>
               <a:graphicFrameLocks xmlns:a="http://schemas.openxmlformats.org/drawingml/2006/main" noChangeAspect="1"/>
             </wp:cNvGraphicFramePr>
@@ -8734,13 +9634,13 @@
               <a:graphicData uri="http://schemas.openxmlformats.org/drawingml/2006/picture">
                 <pic:pic xmlns:pic="http://schemas.openxmlformats.org/drawingml/2006/picture">
                   <pic:nvPicPr>
-                    <pic:cNvPr id="29" name="Image13" descr=""/>
+                    <pic:cNvPr id="32" name="Image13" descr=""/>
                     <pic:cNvPicPr>
                       <a:picLocks noChangeAspect="1" noChangeArrowheads="1"/>
                     </pic:cNvPicPr>
                   </pic:nvPicPr>
                   <pic:blipFill>
-                    <a:blip r:embed="rId30"/>
+                    <a:blip r:embed="rId33"/>
                     <a:stretch>
                       <a:fillRect/>
                     </a:stretch>
@@ -8810,7 +9710,7 @@
           <w:lang w:val="pt-BR"/>
         </w:rPr>
         <w:drawing>
-          <wp:anchor behindDoc="0" distT="0" distB="0" distL="0" distR="0" simplePos="0" locked="0" layoutInCell="1" allowOverlap="1" relativeHeight="53">
+          <wp:anchor behindDoc="0" distT="0" distB="0" distL="0" distR="0" simplePos="0" locked="0" layoutInCell="1" allowOverlap="1" relativeHeight="57">
             <wp:simplePos x="0" y="0"/>
             <wp:positionH relativeFrom="column">
               <wp:align>center</wp:align>
@@ -8821,7 +9721,7 @@
             <wp:extent cx="3362325" cy="1085850"/>
             <wp:effectExtent l="0" t="0" r="0" b="0"/>
             <wp:wrapSquare wrapText="largest"/>
-            <wp:docPr id="30" name="Image14" descr=""/>
+            <wp:docPr id="33" name="Image14" descr=""/>
             <wp:cNvGraphicFramePr>
               <a:graphicFrameLocks xmlns:a="http://schemas.openxmlformats.org/drawingml/2006/main" noChangeAspect="1"/>
             </wp:cNvGraphicFramePr>
@@ -8829,13 +9729,13 @@
               <a:graphicData uri="http://schemas.openxmlformats.org/drawingml/2006/picture">
                 <pic:pic xmlns:pic="http://schemas.openxmlformats.org/drawingml/2006/picture">
                   <pic:nvPicPr>
-                    <pic:cNvPr id="30" name="Image14" descr=""/>
+                    <pic:cNvPr id="33" name="Image14" descr=""/>
                     <pic:cNvPicPr>
                       <a:picLocks noChangeAspect="1" noChangeArrowheads="1"/>
                     </pic:cNvPicPr>
                   </pic:nvPicPr>
                   <pic:blipFill>
-                    <a:blip r:embed="rId31"/>
+                    <a:blip r:embed="rId34"/>
                     <a:stretch>
                       <a:fillRect/>
                     </a:stretch>
@@ -8984,7 +9884,7 @@
           <w:lang w:val="pt-BR"/>
         </w:rPr>
         <w:drawing>
-          <wp:anchor behindDoc="0" distT="0" distB="0" distL="0" distR="0" simplePos="0" locked="0" layoutInCell="1" allowOverlap="1" relativeHeight="54">
+          <wp:anchor behindDoc="0" distT="0" distB="0" distL="0" distR="0" simplePos="0" locked="0" layoutInCell="1" allowOverlap="1" relativeHeight="58">
             <wp:simplePos x="0" y="0"/>
             <wp:positionH relativeFrom="column">
               <wp:align>center</wp:align>
@@ -8995,7 +9895,7 @@
             <wp:extent cx="5731510" cy="1925320"/>
             <wp:effectExtent l="0" t="0" r="0" b="0"/>
             <wp:wrapSquare wrapText="largest"/>
-            <wp:docPr id="31" name="Image15" descr=""/>
+            <wp:docPr id="34" name="Image15" descr=""/>
             <wp:cNvGraphicFramePr>
               <a:graphicFrameLocks xmlns:a="http://schemas.openxmlformats.org/drawingml/2006/main" noChangeAspect="1"/>
             </wp:cNvGraphicFramePr>
@@ -9003,13 +9903,13 @@
               <a:graphicData uri="http://schemas.openxmlformats.org/drawingml/2006/picture">
                 <pic:pic xmlns:pic="http://schemas.openxmlformats.org/drawingml/2006/picture">
                   <pic:nvPicPr>
-                    <pic:cNvPr id="31" name="Image15" descr=""/>
+                    <pic:cNvPr id="34" name="Image15" descr=""/>
                     <pic:cNvPicPr>
                       <a:picLocks noChangeAspect="1" noChangeArrowheads="1"/>
                     </pic:cNvPicPr>
                   </pic:nvPicPr>
                   <pic:blipFill>
-                    <a:blip r:embed="rId32"/>
+                    <a:blip r:embed="rId35"/>
                     <a:stretch>
                       <a:fillRect/>
                     </a:stretch>
@@ -9080,7 +9980,7 @@
           <w:lang w:val="pt-BR"/>
         </w:rPr>
         <w:drawing>
-          <wp:anchor behindDoc="0" distT="0" distB="0" distL="0" distR="0" simplePos="0" locked="0" layoutInCell="1" allowOverlap="1" relativeHeight="55">
+          <wp:anchor behindDoc="0" distT="0" distB="0" distL="0" distR="0" simplePos="0" locked="0" layoutInCell="1" allowOverlap="1" relativeHeight="59">
             <wp:simplePos x="0" y="0"/>
             <wp:positionH relativeFrom="column">
               <wp:align>left</wp:align>
@@ -9091,7 +9991,7 @@
             <wp:extent cx="3371850" cy="438150"/>
             <wp:effectExtent l="0" t="0" r="0" b="0"/>
             <wp:wrapSquare wrapText="largest"/>
-            <wp:docPr id="32" name="Image16" descr=""/>
+            <wp:docPr id="35" name="Image16" descr=""/>
             <wp:cNvGraphicFramePr>
               <a:graphicFrameLocks xmlns:a="http://schemas.openxmlformats.org/drawingml/2006/main" noChangeAspect="1"/>
             </wp:cNvGraphicFramePr>
@@ -9099,13 +9999,13 @@
               <a:graphicData uri="http://schemas.openxmlformats.org/drawingml/2006/picture">
                 <pic:pic xmlns:pic="http://schemas.openxmlformats.org/drawingml/2006/picture">
                   <pic:nvPicPr>
-                    <pic:cNvPr id="32" name="Image16" descr=""/>
+                    <pic:cNvPr id="35" name="Image16" descr=""/>
                     <pic:cNvPicPr>
                       <a:picLocks noChangeAspect="1" noChangeArrowheads="1"/>
                     </pic:cNvPicPr>
                   </pic:nvPicPr>
                   <pic:blipFill>
-                    <a:blip r:embed="rId33"/>
+                    <a:blip r:embed="rId36"/>
                     <a:stretch>
                       <a:fillRect/>
                     </a:stretch>
@@ -9251,8 +10151,8 @@
       </w:r>
     </w:p>
     <w:sectPr>
-      <w:headerReference w:type="default" r:id="rId34"/>
-      <w:footerReference w:type="default" r:id="rId35"/>
+      <w:headerReference w:type="default" r:id="rId37"/>
+      <w:footerReference w:type="default" r:id="rId38"/>
       <w:type w:val="nextPage"/>
       <w:pgSz w:w="11906" w:h="16838"/>
       <w:pgMar w:left="1440" w:right="1440" w:header="432" w:top="1440" w:footer="288" w:bottom="1440" w:gutter="0"/>
@@ -9276,7 +10176,7 @@
     <w:r>
       <w:rPr/>
       <w:drawing>
-        <wp:anchor behindDoc="0" distT="0" distB="3175" distL="0" distR="114300" simplePos="0" locked="0" layoutInCell="1" allowOverlap="1" relativeHeight="49">
+        <wp:anchor behindDoc="0" distT="0" distB="3175" distL="0" distR="114300" simplePos="0" locked="0" layoutInCell="1" allowOverlap="1" relativeHeight="27">
           <wp:simplePos x="0" y="0"/>
           <wp:positionH relativeFrom="column">
             <wp:posOffset>-895350</wp:posOffset>
@@ -9288,24 +10188,24 @@
           <wp:effectExtent l="0" t="0" r="0" b="0"/>
           <wp:wrapTight wrapText="bothSides">
             <wp:wrapPolygon edited="0">
-              <wp:start x="-16" y="4679"/>
-              <wp:lineTo x="-16" y="14249"/>
-              <wp:lineTo x="568" y="14249"/>
-              <wp:lineTo x="568" y="18719"/>
-              <wp:lineTo x="234" y="19837"/>
-              <wp:lineTo x="-16" y="20954"/>
-              <wp:lineTo x="-16" y="21234"/>
-              <wp:lineTo x="20463" y="21234"/>
-              <wp:lineTo x="20463" y="19557"/>
-              <wp:lineTo x="19058" y="13969"/>
-              <wp:lineTo x="17252" y="12014"/>
-              <wp:lineTo x="15447" y="9150"/>
-              <wp:lineTo x="12019" y="8311"/>
-              <wp:lineTo x="1638" y="4679"/>
-              <wp:lineTo x="-16" y="4679"/>
+              <wp:start x="-16" y="4539"/>
+              <wp:lineTo x="-16" y="14109"/>
+              <wp:lineTo x="518" y="14109"/>
+              <wp:lineTo x="518" y="18580"/>
+              <wp:lineTo x="184" y="19697"/>
+              <wp:lineTo x="-16" y="20815"/>
+              <wp:lineTo x="-16" y="21094"/>
+              <wp:lineTo x="20429" y="21094"/>
+              <wp:lineTo x="20429" y="19418"/>
+              <wp:lineTo x="19025" y="13829"/>
+              <wp:lineTo x="17219" y="11874"/>
+              <wp:lineTo x="15414" y="9010"/>
+              <wp:lineTo x="11986" y="8171"/>
+              <wp:lineTo x="1605" y="4539"/>
+              <wp:lineTo x="-16" y="4539"/>
             </wp:wrapPolygon>
           </wp:wrapTight>
-          <wp:docPr id="34" name="Picture 4" descr=""/>
+          <wp:docPr id="37" name="Picture 4" descr=""/>
           <wp:cNvGraphicFramePr>
             <a:graphicFrameLocks xmlns:a="http://schemas.openxmlformats.org/drawingml/2006/main" noChangeAspect="1"/>
           </wp:cNvGraphicFramePr>
@@ -9313,7 +10213,7 @@
             <a:graphicData uri="http://schemas.openxmlformats.org/drawingml/2006/picture">
               <pic:pic xmlns:pic="http://schemas.openxmlformats.org/drawingml/2006/picture">
                 <pic:nvPicPr>
-                  <pic:cNvPr id="34" name="Picture 4" descr=""/>
+                  <pic:cNvPr id="37" name="Picture 4" descr=""/>
                   <pic:cNvPicPr>
                     <a:picLocks noChangeAspect="1" noChangeArrowheads="1"/>
                   </pic:cNvPicPr>
@@ -9436,7 +10336,7 @@
     <w:r>
       <w:rPr/>
       <w:drawing>
-        <wp:anchor behindDoc="0" distT="0" distB="0" distL="0" distR="114300" simplePos="0" locked="0" layoutInCell="1" allowOverlap="1" relativeHeight="25">
+        <wp:anchor behindDoc="0" distT="0" distB="0" distL="0" distR="114300" simplePos="0" locked="0" layoutInCell="1" allowOverlap="1" relativeHeight="53">
           <wp:simplePos x="0" y="0"/>
           <wp:positionH relativeFrom="column">
             <wp:posOffset>-415290</wp:posOffset>
@@ -9449,13 +10349,13 @@
           <wp:wrapTight wrapText="bothSides">
             <wp:wrapPolygon edited="0">
               <wp:start x="-9" y="0"/>
-              <wp:lineTo x="-9" y="20780"/>
-              <wp:lineTo x="21413" y="20780"/>
-              <wp:lineTo x="21413" y="0"/>
+              <wp:lineTo x="-9" y="20706"/>
+              <wp:lineTo x="21394" y="20706"/>
+              <wp:lineTo x="21394" y="0"/>
               <wp:lineTo x="-9" y="0"/>
             </wp:wrapPolygon>
           </wp:wrapTight>
-          <wp:docPr id="33" name="Picture 1" descr=""/>
+          <wp:docPr id="36" name="Picture 1" descr=""/>
           <wp:cNvGraphicFramePr>
             <a:graphicFrameLocks xmlns:a="http://schemas.openxmlformats.org/drawingml/2006/main" noChangeAspect="1"/>
           </wp:cNvGraphicFramePr>
@@ -9463,7 +10363,7 @@
             <a:graphicData uri="http://schemas.openxmlformats.org/drawingml/2006/picture">
               <pic:pic xmlns:pic="http://schemas.openxmlformats.org/drawingml/2006/picture">
                 <pic:nvPicPr>
-                  <pic:cNvPr id="33" name="Picture 1" descr=""/>
+                  <pic:cNvPr id="36" name="Picture 1" descr=""/>
                   <pic:cNvPicPr>
                     <a:picLocks noChangeAspect="1" noChangeArrowheads="1"/>
                   </pic:cNvPicPr>
@@ -10544,6 +11444,276 @@
       <w:sz w:val="20"/>
     </w:rPr>
   </w:style>
+  <w:style w:type="character" w:styleId="ListLabel31">
+    <w:name w:val="ListLabel 31"/>
+    <w:qFormat/>
+    <w:rPr>
+      <w:rFonts w:cs="Symbol"/>
+    </w:rPr>
+  </w:style>
+  <w:style w:type="character" w:styleId="ListLabel32">
+    <w:name w:val="ListLabel 32"/>
+    <w:qFormat/>
+    <w:rPr>
+      <w:rFonts w:cs="Courier New"/>
+    </w:rPr>
+  </w:style>
+  <w:style w:type="character" w:styleId="ListLabel33">
+    <w:name w:val="ListLabel 33"/>
+    <w:qFormat/>
+    <w:rPr>
+      <w:rFonts w:cs="Wingdings"/>
+    </w:rPr>
+  </w:style>
+  <w:style w:type="character" w:styleId="ListLabel34">
+    <w:name w:val="ListLabel 34"/>
+    <w:qFormat/>
+    <w:rPr>
+      <w:rFonts w:cs="Symbol"/>
+    </w:rPr>
+  </w:style>
+  <w:style w:type="character" w:styleId="ListLabel35">
+    <w:name w:val="ListLabel 35"/>
+    <w:qFormat/>
+    <w:rPr>
+      <w:rFonts w:cs="Courier New"/>
+    </w:rPr>
+  </w:style>
+  <w:style w:type="character" w:styleId="ListLabel36">
+    <w:name w:val="ListLabel 36"/>
+    <w:qFormat/>
+    <w:rPr>
+      <w:rFonts w:cs="Wingdings"/>
+    </w:rPr>
+  </w:style>
+  <w:style w:type="character" w:styleId="ListLabel37">
+    <w:name w:val="ListLabel 37"/>
+    <w:qFormat/>
+    <w:rPr>
+      <w:rFonts w:cs="Symbol"/>
+    </w:rPr>
+  </w:style>
+  <w:style w:type="character" w:styleId="ListLabel38">
+    <w:name w:val="ListLabel 38"/>
+    <w:qFormat/>
+    <w:rPr>
+      <w:rFonts w:cs="Courier New"/>
+    </w:rPr>
+  </w:style>
+  <w:style w:type="character" w:styleId="ListLabel39">
+    <w:name w:val="ListLabel 39"/>
+    <w:qFormat/>
+    <w:rPr>
+      <w:rFonts w:cs="Wingdings"/>
+    </w:rPr>
+  </w:style>
+  <w:style w:type="character" w:styleId="ListLabel40">
+    <w:name w:val="ListLabel 40"/>
+    <w:qFormat/>
+    <w:rPr>
+      <w:rFonts w:cs="Symbol"/>
+      <w:sz w:val="20"/>
+    </w:rPr>
+  </w:style>
+  <w:style w:type="character" w:styleId="ListLabel41">
+    <w:name w:val="ListLabel 41"/>
+    <w:qFormat/>
+    <w:rPr>
+      <w:rFonts w:cs="Courier New"/>
+      <w:sz w:val="20"/>
+    </w:rPr>
+  </w:style>
+  <w:style w:type="character" w:styleId="ListLabel42">
+    <w:name w:val="ListLabel 42"/>
+    <w:qFormat/>
+    <w:rPr>
+      <w:rFonts w:cs="Wingdings"/>
+      <w:sz w:val="20"/>
+    </w:rPr>
+  </w:style>
+  <w:style w:type="character" w:styleId="ListLabel43">
+    <w:name w:val="ListLabel 43"/>
+    <w:qFormat/>
+    <w:rPr>
+      <w:rFonts w:cs="Wingdings"/>
+      <w:sz w:val="20"/>
+    </w:rPr>
+  </w:style>
+  <w:style w:type="character" w:styleId="ListLabel44">
+    <w:name w:val="ListLabel 44"/>
+    <w:qFormat/>
+    <w:rPr>
+      <w:rFonts w:cs="Wingdings"/>
+      <w:sz w:val="20"/>
+    </w:rPr>
+  </w:style>
+  <w:style w:type="character" w:styleId="ListLabel45">
+    <w:name w:val="ListLabel 45"/>
+    <w:qFormat/>
+    <w:rPr>
+      <w:rFonts w:cs="Wingdings"/>
+      <w:sz w:val="20"/>
+    </w:rPr>
+  </w:style>
+  <w:style w:type="character" w:styleId="ListLabel46">
+    <w:name w:val="ListLabel 46"/>
+    <w:qFormat/>
+    <w:rPr>
+      <w:rFonts w:cs="Wingdings"/>
+      <w:sz w:val="20"/>
+    </w:rPr>
+  </w:style>
+  <w:style w:type="character" w:styleId="ListLabel47">
+    <w:name w:val="ListLabel 47"/>
+    <w:qFormat/>
+    <w:rPr>
+      <w:rFonts w:cs="Wingdings"/>
+      <w:sz w:val="20"/>
+    </w:rPr>
+  </w:style>
+  <w:style w:type="character" w:styleId="ListLabel48">
+    <w:name w:val="ListLabel 48"/>
+    <w:qFormat/>
+    <w:rPr>
+      <w:rFonts w:cs="Wingdings"/>
+      <w:sz w:val="20"/>
+    </w:rPr>
+  </w:style>
+  <w:style w:type="character" w:styleId="ListLabel49">
+    <w:name w:val="ListLabel 49"/>
+    <w:qFormat/>
+    <w:rPr>
+      <w:rFonts w:cs="Symbol"/>
+    </w:rPr>
+  </w:style>
+  <w:style w:type="character" w:styleId="ListLabel50">
+    <w:name w:val="ListLabel 50"/>
+    <w:qFormat/>
+    <w:rPr>
+      <w:rFonts w:cs="Courier New"/>
+    </w:rPr>
+  </w:style>
+  <w:style w:type="character" w:styleId="ListLabel51">
+    <w:name w:val="ListLabel 51"/>
+    <w:qFormat/>
+    <w:rPr>
+      <w:rFonts w:cs="Wingdings"/>
+    </w:rPr>
+  </w:style>
+  <w:style w:type="character" w:styleId="ListLabel52">
+    <w:name w:val="ListLabel 52"/>
+    <w:qFormat/>
+    <w:rPr>
+      <w:rFonts w:cs="Symbol"/>
+    </w:rPr>
+  </w:style>
+  <w:style w:type="character" w:styleId="ListLabel53">
+    <w:name w:val="ListLabel 53"/>
+    <w:qFormat/>
+    <w:rPr>
+      <w:rFonts w:cs="Courier New"/>
+    </w:rPr>
+  </w:style>
+  <w:style w:type="character" w:styleId="ListLabel54">
+    <w:name w:val="ListLabel 54"/>
+    <w:qFormat/>
+    <w:rPr>
+      <w:rFonts w:cs="Wingdings"/>
+    </w:rPr>
+  </w:style>
+  <w:style w:type="character" w:styleId="ListLabel55">
+    <w:name w:val="ListLabel 55"/>
+    <w:qFormat/>
+    <w:rPr>
+      <w:rFonts w:cs="Symbol"/>
+    </w:rPr>
+  </w:style>
+  <w:style w:type="character" w:styleId="ListLabel56">
+    <w:name w:val="ListLabel 56"/>
+    <w:qFormat/>
+    <w:rPr>
+      <w:rFonts w:cs="Courier New"/>
+    </w:rPr>
+  </w:style>
+  <w:style w:type="character" w:styleId="ListLabel57">
+    <w:name w:val="ListLabel 57"/>
+    <w:qFormat/>
+    <w:rPr>
+      <w:rFonts w:cs="Wingdings"/>
+    </w:rPr>
+  </w:style>
+  <w:style w:type="character" w:styleId="ListLabel58">
+    <w:name w:val="ListLabel 58"/>
+    <w:qFormat/>
+    <w:rPr>
+      <w:rFonts w:cs="Symbol"/>
+      <w:sz w:val="20"/>
+    </w:rPr>
+  </w:style>
+  <w:style w:type="character" w:styleId="ListLabel59">
+    <w:name w:val="ListLabel 59"/>
+    <w:qFormat/>
+    <w:rPr>
+      <w:rFonts w:cs="Courier New"/>
+      <w:sz w:val="20"/>
+    </w:rPr>
+  </w:style>
+  <w:style w:type="character" w:styleId="ListLabel60">
+    <w:name w:val="ListLabel 60"/>
+    <w:qFormat/>
+    <w:rPr>
+      <w:rFonts w:cs="Wingdings"/>
+      <w:sz w:val="20"/>
+    </w:rPr>
+  </w:style>
+  <w:style w:type="character" w:styleId="ListLabel61">
+    <w:name w:val="ListLabel 61"/>
+    <w:qFormat/>
+    <w:rPr>
+      <w:rFonts w:cs="Wingdings"/>
+      <w:sz w:val="20"/>
+    </w:rPr>
+  </w:style>
+  <w:style w:type="character" w:styleId="ListLabel62">
+    <w:name w:val="ListLabel 62"/>
+    <w:qFormat/>
+    <w:rPr>
+      <w:rFonts w:cs="Wingdings"/>
+      <w:sz w:val="20"/>
+    </w:rPr>
+  </w:style>
+  <w:style w:type="character" w:styleId="ListLabel63">
+    <w:name w:val="ListLabel 63"/>
+    <w:qFormat/>
+    <w:rPr>
+      <w:rFonts w:cs="Wingdings"/>
+      <w:sz w:val="20"/>
+    </w:rPr>
+  </w:style>
+  <w:style w:type="character" w:styleId="ListLabel64">
+    <w:name w:val="ListLabel 64"/>
+    <w:qFormat/>
+    <w:rPr>
+      <w:rFonts w:cs="Wingdings"/>
+      <w:sz w:val="20"/>
+    </w:rPr>
+  </w:style>
+  <w:style w:type="character" w:styleId="ListLabel65">
+    <w:name w:val="ListLabel 65"/>
+    <w:qFormat/>
+    <w:rPr>
+      <w:rFonts w:cs="Wingdings"/>
+      <w:sz w:val="20"/>
+    </w:rPr>
+  </w:style>
+  <w:style w:type="character" w:styleId="ListLabel66">
+    <w:name w:val="ListLabel 66"/>
+    <w:qFormat/>
+    <w:rPr>
+      <w:rFonts w:cs="Wingdings"/>
+      <w:sz w:val="20"/>
+    </w:rPr>
+  </w:style>
   <w:style w:type="paragraph" w:styleId="Heading">
     <w:name w:val="Heading"/>
     <w:basedOn w:val="Normal"/>

</xml_diff>